<commit_message>
Q5 updated with additional assignment task to list file accessed times
</commit_message>
<xml_diff>
--- a/Q5/L00092017_Q5_File_1.docx
+++ b/Q5/L00092017_Q5_File_1.docx
@@ -13,16 +13,29 @@
     <w:p/>
     <w:p>
       <w:r>
-        <w:t>Manipulate/Complete the following code to a. install curl</w:t>
-      </w:r>
-      <w:r>
-        <w:t xml:space="preserve"> and </w:t>
-      </w:r>
+        <w:t>Manipulate/Complete the following code to</w:t>
+      </w:r>
+    </w:p>
+    <w:p/>
+    <w:p>
+      <w:r>
+        <w:t>a. install curl</w:t>
+      </w:r>
+    </w:p>
+    <w:p>
       <w:r>
         <w:t>b. Create a directory structure Labs with subfolders lab1 and lab2</w:t>
       </w:r>
       <w:r>
         <w:t>.</w:t>
+      </w:r>
+      <w:r>
+        <w:t xml:space="preserve"> </w:t>
+      </w:r>
+    </w:p>
+    <w:p>
+      <w:r>
+        <w:t>c. list folder last accessed times</w:t>
       </w:r>
     </w:p>
     <w:p/>
@@ -36,6 +49,9 @@
       </w:pPr>
       <w:r>
         <w:t>VM showing curl and folders not created</w:t>
+      </w:r>
+      <w:r>
+        <w:t xml:space="preserve"> on the vm before running the python script.</w:t>
       </w:r>
     </w:p>
     <w:p/>
@@ -99,17 +115,23 @@
       <w:r>
         <w:t>Python file running</w:t>
       </w:r>
-    </w:p>
-    <w:p/>
-    <w:p>
+      <w:r>
+        <w:t xml:space="preserve"> after creating folders and apt-get update</w:t>
+      </w:r>
+    </w:p>
+    <w:p/>
+    <w:p>
+      <w:pPr>
+        <w:jc w:val="center"/>
+      </w:pPr>
       <w:r>
         <w:rPr>
           <w:noProof/>
         </w:rPr>
         <w:drawing>
-          <wp:inline distT="0" distB="0" distL="0" distR="0" wp14:anchorId="67D6C21C" wp14:editId="34E1958F">
-            <wp:extent cx="5988050" cy="5044440"/>
-            <wp:effectExtent l="0" t="0" r="0" b="3810"/>
+          <wp:inline distT="0" distB="0" distL="0" distR="0" wp14:anchorId="67D6C21C" wp14:editId="10741082">
+            <wp:extent cx="4486275" cy="3779318"/>
+            <wp:effectExtent l="0" t="0" r="0" b="0"/>
             <wp:docPr id="15" name="Picture 15" descr="Graphical user interface, text, application&#10;&#10;Description automatically generated"/>
             <wp:cNvGraphicFramePr>
               <a:graphicFrameLocks xmlns:a="http://schemas.openxmlformats.org/drawingml/2006/main" noChangeAspect="1"/>
@@ -122,7 +144,7 @@
                     <pic:cNvPicPr/>
                   </pic:nvPicPr>
                   <pic:blipFill>
-                    <a:blip r:embed="rId8">
+                    <a:blip r:embed="rId8" cstate="print">
                       <a:extLst>
                         <a:ext uri="{28A0092B-C50C-407E-A947-70E740481C1C}">
                           <a14:useLocalDpi xmlns:a14="http://schemas.microsoft.com/office/drawing/2010/main" val="0"/>
@@ -136,7 +158,7 @@
                   <pic:spPr>
                     <a:xfrm>
                       <a:off x="0" y="0"/>
-                      <a:ext cx="5988050" cy="5044440"/>
+                      <a:ext cx="4495523" cy="3787109"/>
                     </a:xfrm>
                     <a:prstGeom prst="rect">
                       <a:avLst/>
@@ -165,7 +187,7 @@
       </w:pPr>
       <w:r>
         <w:lastRenderedPageBreak/>
-        <w:t>Python file after curl install</w:t>
+        <w:t>Folders created in the VM</w:t>
       </w:r>
     </w:p>
     <w:p/>
@@ -175,69 +197,7 @@
           <w:noProof/>
         </w:rPr>
         <w:drawing>
-          <wp:inline distT="0" distB="0" distL="0" distR="0" wp14:anchorId="4D3367F7" wp14:editId="4828407A">
-            <wp:extent cx="5988050" cy="4319270"/>
-            <wp:effectExtent l="0" t="0" r="0" b="5080"/>
-            <wp:docPr id="17" name="Picture 17" descr="Graphical user interface, text, application&#10;&#10;Description automatically generated"/>
-            <wp:cNvGraphicFramePr>
-              <a:graphicFrameLocks xmlns:a="http://schemas.openxmlformats.org/drawingml/2006/main" noChangeAspect="1"/>
-            </wp:cNvGraphicFramePr>
-            <a:graphic xmlns:a="http://schemas.openxmlformats.org/drawingml/2006/main">
-              <a:graphicData uri="http://schemas.openxmlformats.org/drawingml/2006/picture">
-                <pic:pic xmlns:pic="http://schemas.openxmlformats.org/drawingml/2006/picture">
-                  <pic:nvPicPr>
-                    <pic:cNvPr id="17" name="Picture 17" descr="Graphical user interface, text, application&#10;&#10;Description automatically generated"/>
-                    <pic:cNvPicPr/>
-                  </pic:nvPicPr>
-                  <pic:blipFill>
-                    <a:blip r:embed="rId9">
-                      <a:extLst>
-                        <a:ext uri="{28A0092B-C50C-407E-A947-70E740481C1C}">
-                          <a14:useLocalDpi xmlns:a14="http://schemas.microsoft.com/office/drawing/2010/main" val="0"/>
-                        </a:ext>
-                      </a:extLst>
-                    </a:blip>
-                    <a:stretch>
-                      <a:fillRect/>
-                    </a:stretch>
-                  </pic:blipFill>
-                  <pic:spPr>
-                    <a:xfrm>
-                      <a:off x="0" y="0"/>
-                      <a:ext cx="5988050" cy="4319270"/>
-                    </a:xfrm>
-                    <a:prstGeom prst="rect">
-                      <a:avLst/>
-                    </a:prstGeom>
-                  </pic:spPr>
-                </pic:pic>
-              </a:graphicData>
-            </a:graphic>
-          </wp:inline>
-        </w:drawing>
-      </w:r>
-    </w:p>
-    <w:p/>
-    <w:p>
-      <w:pPr>
-        <w:pStyle w:val="ListParagraph"/>
-        <w:numPr>
-          <w:ilvl w:val="0"/>
-          <w:numId w:val="1"/>
-        </w:numPr>
-      </w:pPr>
-      <w:r>
-        <w:t>Folders created in VM</w:t>
-      </w:r>
-    </w:p>
-    <w:p/>
-    <w:p>
-      <w:r>
-        <w:rPr>
-          <w:noProof/>
-        </w:rPr>
-        <w:drawing>
-          <wp:inline distT="0" distB="0" distL="0" distR="0" wp14:anchorId="4B3E68AE" wp14:editId="3442A551">
+          <wp:inline distT="0" distB="0" distL="0" distR="0" wp14:anchorId="2F14A217" wp14:editId="43718C20">
             <wp:extent cx="5988050" cy="2348230"/>
             <wp:effectExtent l="0" t="0" r="0" b="0"/>
             <wp:docPr id="20" name="Picture 20" descr="A screenshot of a computer&#10;&#10;Description automatically generated with medium confidence"/>
@@ -252,7 +212,7 @@
                     <pic:cNvPicPr/>
                   </pic:nvPicPr>
                   <pic:blipFill>
-                    <a:blip r:embed="rId10" cstate="print">
+                    <a:blip r:embed="rId9" cstate="print">
                       <a:extLst>
                         <a:ext uri="{28A0092B-C50C-407E-A947-70E740481C1C}">
                           <a14:useLocalDpi xmlns:a14="http://schemas.microsoft.com/office/drawing/2010/main" val="0"/>
@@ -280,6 +240,146 @@
       </w:r>
     </w:p>
     <w:p/>
+    <w:p/>
+    <w:p>
+      <w:pPr>
+        <w:pStyle w:val="ListParagraph"/>
+        <w:numPr>
+          <w:ilvl w:val="0"/>
+          <w:numId w:val="1"/>
+        </w:numPr>
+      </w:pPr>
+      <w:r>
+        <w:t>Python file after curl install</w:t>
+      </w:r>
+    </w:p>
+    <w:p/>
+    <w:p>
+      <w:pPr>
+        <w:jc w:val="center"/>
+      </w:pPr>
+      <w:r>
+        <w:rPr>
+          <w:noProof/>
+        </w:rPr>
+        <w:drawing>
+          <wp:inline distT="0" distB="0" distL="0" distR="0" wp14:anchorId="7CFDD4AC" wp14:editId="30D4D57A">
+            <wp:extent cx="5057775" cy="3648249"/>
+            <wp:effectExtent l="0" t="0" r="0" b="9525"/>
+            <wp:docPr id="17" name="Picture 17" descr="Graphical user interface, text, application&#10;&#10;Description automatically generated"/>
+            <wp:cNvGraphicFramePr>
+              <a:graphicFrameLocks xmlns:a="http://schemas.openxmlformats.org/drawingml/2006/main" noChangeAspect="1"/>
+            </wp:cNvGraphicFramePr>
+            <a:graphic xmlns:a="http://schemas.openxmlformats.org/drawingml/2006/main">
+              <a:graphicData uri="http://schemas.openxmlformats.org/drawingml/2006/picture">
+                <pic:pic xmlns:pic="http://schemas.openxmlformats.org/drawingml/2006/picture">
+                  <pic:nvPicPr>
+                    <pic:cNvPr id="17" name="Picture 17" descr="Graphical user interface, text, application&#10;&#10;Description automatically generated"/>
+                    <pic:cNvPicPr/>
+                  </pic:nvPicPr>
+                  <pic:blipFill>
+                    <a:blip r:embed="rId10" cstate="print">
+                      <a:extLst>
+                        <a:ext uri="{28A0092B-C50C-407E-A947-70E740481C1C}">
+                          <a14:useLocalDpi xmlns:a14="http://schemas.microsoft.com/office/drawing/2010/main" val="0"/>
+                        </a:ext>
+                      </a:extLst>
+                    </a:blip>
+                    <a:stretch>
+                      <a:fillRect/>
+                    </a:stretch>
+                  </pic:blipFill>
+                  <pic:spPr>
+                    <a:xfrm>
+                      <a:off x="0" y="0"/>
+                      <a:ext cx="5060042" cy="3649884"/>
+                    </a:xfrm>
+                    <a:prstGeom prst="rect">
+                      <a:avLst/>
+                    </a:prstGeom>
+                  </pic:spPr>
+                </pic:pic>
+              </a:graphicData>
+            </a:graphic>
+          </wp:inline>
+        </w:drawing>
+      </w:r>
+    </w:p>
+    <w:p>
+      <w:pPr>
+        <w:widowControl/>
+        <w:autoSpaceDE/>
+        <w:autoSpaceDN/>
+        <w:spacing w:after="160" w:line="259" w:lineRule="auto"/>
+      </w:pPr>
+      <w:r>
+        <w:br w:type="page"/>
+      </w:r>
+    </w:p>
+    <w:p>
+      <w:pPr>
+        <w:pStyle w:val="ListParagraph"/>
+        <w:numPr>
+          <w:ilvl w:val="0"/>
+          <w:numId w:val="1"/>
+        </w:numPr>
+      </w:pPr>
+      <w:r>
+        <w:lastRenderedPageBreak/>
+        <w:t>List of directory folder last accessed times.</w:t>
+      </w:r>
+    </w:p>
+    <w:p>
+      <w:pPr>
+        <w:pStyle w:val="ListParagraph"/>
+        <w:ind w:left="720"/>
+      </w:pPr>
+    </w:p>
+    <w:p>
+      <w:pPr>
+        <w:pStyle w:val="ListParagraph"/>
+        <w:ind w:left="720"/>
+        <w:jc w:val="center"/>
+      </w:pPr>
+      <w:r>
+        <w:drawing>
+          <wp:inline distT="0" distB="0" distL="0" distR="0" wp14:anchorId="40B5A488" wp14:editId="05B047ED">
+            <wp:extent cx="5988050" cy="3708400"/>
+            <wp:effectExtent l="0" t="0" r="0" b="6350"/>
+            <wp:docPr id="1" name="Picture 1" descr="Graphical user interface, text, application, email&#10;&#10;Description automatically generated"/>
+            <wp:cNvGraphicFramePr>
+              <a:graphicFrameLocks xmlns:a="http://schemas.openxmlformats.org/drawingml/2006/main" noChangeAspect="1"/>
+            </wp:cNvGraphicFramePr>
+            <a:graphic xmlns:a="http://schemas.openxmlformats.org/drawingml/2006/main">
+              <a:graphicData uri="http://schemas.openxmlformats.org/drawingml/2006/picture">
+                <pic:pic xmlns:pic="http://schemas.openxmlformats.org/drawingml/2006/picture">
+                  <pic:nvPicPr>
+                    <pic:cNvPr id="1" name="Picture 1" descr="Graphical user interface, text, application, email&#10;&#10;Description automatically generated"/>
+                    <pic:cNvPicPr/>
+                  </pic:nvPicPr>
+                  <pic:blipFill>
+                    <a:blip r:embed="rId11"/>
+                    <a:stretch>
+                      <a:fillRect/>
+                    </a:stretch>
+                  </pic:blipFill>
+                  <pic:spPr>
+                    <a:xfrm>
+                      <a:off x="0" y="0"/>
+                      <a:ext cx="5988050" cy="3708400"/>
+                    </a:xfrm>
+                    <a:prstGeom prst="rect">
+                      <a:avLst/>
+                    </a:prstGeom>
+                  </pic:spPr>
+                </pic:pic>
+              </a:graphicData>
+            </a:graphic>
+          </wp:inline>
+        </w:drawing>
+      </w:r>
+    </w:p>
+    <w:p/>
     <w:p>
       <w:r>
         <w:br w:type="page"/>
@@ -320,7 +420,7 @@
                     <pic:cNvPicPr/>
                   </pic:nvPicPr>
                   <pic:blipFill>
-                    <a:blip r:embed="rId11">
+                    <a:blip r:embed="rId12">
                       <a:extLst>
                         <a:ext uri="{28A0092B-C50C-407E-A947-70E740481C1C}">
                           <a14:useLocalDpi xmlns:a14="http://schemas.microsoft.com/office/drawing/2010/main" val="0"/>
@@ -351,7 +451,7 @@
     <w:p/>
     <w:p/>
     <w:sectPr>
-      <w:headerReference w:type="default" r:id="rId12"/>
+      <w:headerReference w:type="default" r:id="rId13"/>
       <w:pgSz w:w="11910" w:h="16840"/>
       <w:pgMar w:top="1580" w:right="1240" w:bottom="280" w:left="1240" w:header="720" w:footer="720" w:gutter="0"/>
       <w:cols w:space="720"/>

</xml_diff>